<commit_message>
Iteration2: Precode, some code
</commit_message>
<xml_diff>
--- a/Iteration1/ProjectSummaryPlan-Iteration1.docx
+++ b/Iteration1/ProjectSummaryPlan-Iteration1.docx
@@ -37,12 +37,6 @@
         <w:gridCol w:w="1440"/>
       </w:tblGrid>
       <w:tr>
-        <w:tblPrEx>
-          <w:tblCellMar>
-            <w:top w:w="0" w:type="dxa"/>
-            <w:bottom w:w="0" w:type="dxa"/>
-          </w:tblCellMar>
-        </w:tblPrEx>
         <w:trPr>
           <w:cantSplit/>
         </w:trPr>
@@ -134,12 +128,6 @@
         </w:tc>
       </w:tr>
       <w:tr>
-        <w:tblPrEx>
-          <w:tblCellMar>
-            <w:top w:w="0" w:type="dxa"/>
-            <w:bottom w:w="0" w:type="dxa"/>
-          </w:tblCellMar>
-        </w:tblPrEx>
         <w:trPr>
           <w:cantSplit/>
         </w:trPr>
@@ -225,12 +213,6 @@
         </w:tc>
       </w:tr>
       <w:tr>
-        <w:tblPrEx>
-          <w:tblCellMar>
-            <w:top w:w="0" w:type="dxa"/>
-            <w:bottom w:w="0" w:type="dxa"/>
-          </w:tblCellMar>
-        </w:tblPrEx>
         <w:trPr>
           <w:cantSplit/>
         </w:trPr>
@@ -369,12 +351,6 @@
         <w:gridCol w:w="1368"/>
       </w:tblGrid>
       <w:tr>
-        <w:tblPrEx>
-          <w:tblCellMar>
-            <w:top w:w="0" w:type="dxa"/>
-            <w:bottom w:w="0" w:type="dxa"/>
-          </w:tblCellMar>
-        </w:tblPrEx>
         <w:trPr>
           <w:cantSplit/>
         </w:trPr>
@@ -522,12 +498,6 @@
         </w:tc>
       </w:tr>
       <w:tr>
-        <w:tblPrEx>
-          <w:tblCellMar>
-            <w:top w:w="0" w:type="dxa"/>
-            <w:bottom w:w="0" w:type="dxa"/>
-          </w:tblCellMar>
-        </w:tblPrEx>
         <w:trPr>
           <w:cantSplit/>
         </w:trPr>
@@ -604,6 +574,14 @@
                 <w:szCs w:val="20"/>
               </w:rPr>
             </w:pPr>
+            <w:r>
+              <w:rPr>
+                <w:b/>
+                <w:sz w:val="20"/>
+                <w:szCs w:val="20"/>
+              </w:rPr>
+              <w:t>100</w:t>
+            </w:r>
           </w:p>
         </w:tc>
         <w:tc>
@@ -639,12 +617,6 @@
         </w:tc>
       </w:tr>
       <w:tr>
-        <w:tblPrEx>
-          <w:tblCellMar>
-            <w:top w:w="0" w:type="dxa"/>
-            <w:bottom w:w="0" w:type="dxa"/>
-          </w:tblCellMar>
-        </w:tblPrEx>
         <w:trPr>
           <w:cantSplit/>
         </w:trPr>
@@ -721,6 +693,14 @@
                 <w:szCs w:val="20"/>
               </w:rPr>
             </w:pPr>
+            <w:r>
+              <w:rPr>
+                <w:b/>
+                <w:sz w:val="20"/>
+                <w:szCs w:val="20"/>
+              </w:rPr>
+              <w:t>190</w:t>
+            </w:r>
           </w:p>
         </w:tc>
         <w:tc>
@@ -756,12 +736,6 @@
         </w:tc>
       </w:tr>
       <w:tr>
-        <w:tblPrEx>
-          <w:tblCellMar>
-            <w:top w:w="0" w:type="dxa"/>
-            <w:bottom w:w="0" w:type="dxa"/>
-          </w:tblCellMar>
-        </w:tblPrEx>
         <w:trPr>
           <w:cantSplit/>
         </w:trPr>
@@ -799,6 +773,14 @@
                 <w:szCs w:val="20"/>
               </w:rPr>
             </w:pPr>
+            <w:r>
+              <w:rPr>
+                <w:b/>
+                <w:sz w:val="20"/>
+                <w:szCs w:val="20"/>
+              </w:rPr>
+              <w:t>190</w:t>
+            </w:r>
           </w:p>
         </w:tc>
         <w:tc>
@@ -830,6 +812,14 @@
                 <w:szCs w:val="20"/>
               </w:rPr>
             </w:pPr>
+            <w:r>
+              <w:rPr>
+                <w:b/>
+                <w:sz w:val="20"/>
+                <w:szCs w:val="20"/>
+              </w:rPr>
+              <w:t>190</w:t>
+            </w:r>
           </w:p>
         </w:tc>
         <w:tc>
@@ -865,12 +855,6 @@
         </w:tc>
       </w:tr>
       <w:tr>
-        <w:tblPrEx>
-          <w:tblCellMar>
-            <w:top w:w="0" w:type="dxa"/>
-            <w:bottom w:w="0" w:type="dxa"/>
-          </w:tblCellMar>
-        </w:tblPrEx>
         <w:trPr>
           <w:cantSplit/>
         </w:trPr>
@@ -981,12 +965,6 @@
         </w:tc>
       </w:tr>
       <w:tr>
-        <w:tblPrEx>
-          <w:tblCellMar>
-            <w:top w:w="0" w:type="dxa"/>
-            <w:bottom w:w="0" w:type="dxa"/>
-          </w:tblCellMar>
-        </w:tblPrEx>
         <w:trPr>
           <w:cantSplit/>
         </w:trPr>
@@ -1092,12 +1070,6 @@
         </w:tc>
       </w:tr>
       <w:tr>
-        <w:tblPrEx>
-          <w:tblCellMar>
-            <w:top w:w="0" w:type="dxa"/>
-            <w:bottom w:w="0" w:type="dxa"/>
-          </w:tblCellMar>
-        </w:tblPrEx>
         <w:trPr>
           <w:cantSplit/>
           <w:trHeight w:val="470"/>
@@ -1120,12 +1092,6 @@
         </w:tc>
       </w:tr>
       <w:tr>
-        <w:tblPrEx>
-          <w:tblCellMar>
-            <w:top w:w="0" w:type="dxa"/>
-            <w:bottom w:w="0" w:type="dxa"/>
-          </w:tblCellMar>
-        </w:tblPrEx>
         <w:trPr>
           <w:cantSplit/>
         </w:trPr>
@@ -1216,12 +1182,6 @@
         </w:tc>
       </w:tr>
       <w:tr>
-        <w:tblPrEx>
-          <w:tblCellMar>
-            <w:top w:w="0" w:type="dxa"/>
-            <w:bottom w:w="0" w:type="dxa"/>
-          </w:tblCellMar>
-        </w:tblPrEx>
         <w:trPr>
           <w:cantSplit/>
         </w:trPr>
@@ -1359,12 +1319,6 @@
         </w:tc>
       </w:tr>
       <w:tr>
-        <w:tblPrEx>
-          <w:tblCellMar>
-            <w:top w:w="0" w:type="dxa"/>
-            <w:bottom w:w="0" w:type="dxa"/>
-          </w:tblCellMar>
-        </w:tblPrEx>
         <w:trPr>
           <w:cantSplit/>
         </w:trPr>
@@ -1435,6 +1389,13 @@
                 <w:szCs w:val="20"/>
               </w:rPr>
             </w:pPr>
+            <w:r>
+              <w:rPr>
+                <w:sz w:val="20"/>
+                <w:szCs w:val="20"/>
+              </w:rPr>
+              <w:t>0</w:t>
+            </w:r>
           </w:p>
         </w:tc>
         <w:tc>
@@ -1468,12 +1429,6 @@
         </w:tc>
       </w:tr>
       <w:tr>
-        <w:tblPrEx>
-          <w:tblCellMar>
-            <w:top w:w="0" w:type="dxa"/>
-            <w:bottom w:w="0" w:type="dxa"/>
-          </w:tblCellMar>
-        </w:tblPrEx>
         <w:trPr>
           <w:cantSplit/>
         </w:trPr>
@@ -1572,12 +1527,6 @@
         </w:tc>
       </w:tr>
       <w:tr>
-        <w:tblPrEx>
-          <w:tblCellMar>
-            <w:top w:w="0" w:type="dxa"/>
-            <w:bottom w:w="0" w:type="dxa"/>
-          </w:tblCellMar>
-        </w:tblPrEx>
         <w:trPr>
           <w:cantSplit/>
         </w:trPr>
@@ -1648,6 +1597,13 @@
                 <w:szCs w:val="20"/>
               </w:rPr>
             </w:pPr>
+            <w:r>
+              <w:rPr>
+                <w:sz w:val="20"/>
+                <w:szCs w:val="20"/>
+              </w:rPr>
+              <w:t>0</w:t>
+            </w:r>
           </w:p>
         </w:tc>
         <w:tc>
@@ -1681,12 +1637,6 @@
         </w:tc>
       </w:tr>
       <w:tr>
-        <w:tblPrEx>
-          <w:tblCellMar>
-            <w:top w:w="0" w:type="dxa"/>
-            <w:bottom w:w="0" w:type="dxa"/>
-          </w:tblCellMar>
-        </w:tblPrEx>
         <w:trPr>
           <w:cantSplit/>
         </w:trPr>
@@ -1785,12 +1735,6 @@
         </w:tc>
       </w:tr>
       <w:tr>
-        <w:tblPrEx>
-          <w:tblCellMar>
-            <w:top w:w="0" w:type="dxa"/>
-            <w:bottom w:w="0" w:type="dxa"/>
-          </w:tblCellMar>
-        </w:tblPrEx>
         <w:trPr>
           <w:cantSplit/>
         </w:trPr>
@@ -1861,6 +1805,13 @@
                 <w:szCs w:val="20"/>
               </w:rPr>
             </w:pPr>
+            <w:r>
+              <w:rPr>
+                <w:sz w:val="20"/>
+                <w:szCs w:val="20"/>
+              </w:rPr>
+              <w:t>0</w:t>
+            </w:r>
           </w:p>
         </w:tc>
         <w:tc>
@@ -1894,12 +1845,6 @@
         </w:tc>
       </w:tr>
       <w:tr>
-        <w:tblPrEx>
-          <w:tblCellMar>
-            <w:top w:w="0" w:type="dxa"/>
-            <w:bottom w:w="0" w:type="dxa"/>
-          </w:tblCellMar>
-        </w:tblPrEx>
         <w:trPr>
           <w:cantSplit/>
         </w:trPr>
@@ -1998,12 +1943,6 @@
         </w:tc>
       </w:tr>
       <w:tr>
-        <w:tblPrEx>
-          <w:tblCellMar>
-            <w:top w:w="0" w:type="dxa"/>
-            <w:bottom w:w="0" w:type="dxa"/>
-          </w:tblCellMar>
-        </w:tblPrEx>
         <w:trPr>
           <w:cantSplit/>
         </w:trPr>
@@ -2079,7 +2018,7 @@
                 <w:sz w:val="20"/>
                 <w:szCs w:val="20"/>
               </w:rPr>
-              <w:t>30</w:t>
+              <w:t>100</w:t>
             </w:r>
           </w:p>
         </w:tc>
@@ -2114,12 +2053,6 @@
         </w:tc>
       </w:tr>
       <w:tr>
-        <w:tblPrEx>
-          <w:tblCellMar>
-            <w:top w:w="0" w:type="dxa"/>
-            <w:bottom w:w="0" w:type="dxa"/>
-          </w:tblCellMar>
-        </w:tblPrEx>
         <w:trPr>
           <w:cantSplit/>
         </w:trPr>
@@ -2244,12 +2177,6 @@
         </w:tc>
       </w:tr>
       <w:tr>
-        <w:tblPrEx>
-          <w:tblCellMar>
-            <w:top w:w="0" w:type="dxa"/>
-            <w:bottom w:w="0" w:type="dxa"/>
-          </w:tblCellMar>
-        </w:tblPrEx>
         <w:trPr>
           <w:cantSplit/>
         </w:trPr>
@@ -2360,12 +2287,6 @@
         </w:tc>
       </w:tr>
       <w:tr>
-        <w:tblPrEx>
-          <w:tblCellMar>
-            <w:top w:w="0" w:type="dxa"/>
-            <w:bottom w:w="0" w:type="dxa"/>
-          </w:tblCellMar>
-        </w:tblPrEx>
         <w:trPr>
           <w:cantSplit/>
         </w:trPr>
@@ -2464,12 +2385,6 @@
         </w:tc>
       </w:tr>
       <w:tr>
-        <w:tblPrEx>
-          <w:tblCellMar>
-            <w:top w:w="0" w:type="dxa"/>
-            <w:bottom w:w="0" w:type="dxa"/>
-          </w:tblCellMar>
-        </w:tblPrEx>
         <w:trPr>
           <w:cantSplit/>
         </w:trPr>
@@ -2559,7 +2474,7 @@
                 <w:sz w:val="20"/>
                 <w:szCs w:val="20"/>
               </w:rPr>
-              <w:t>30</w:t>
+              <w:t>100</w:t>
             </w:r>
           </w:p>
         </w:tc>
@@ -2594,12 +2509,6 @@
         </w:tc>
       </w:tr>
       <w:tr>
-        <w:tblPrEx>
-          <w:tblCellMar>
-            <w:top w:w="0" w:type="dxa"/>
-            <w:bottom w:w="0" w:type="dxa"/>
-          </w:tblCellMar>
-        </w:tblPrEx>
         <w:trPr>
           <w:cantSplit/>
         </w:trPr>
@@ -2698,12 +2607,6 @@
         </w:tc>
       </w:tr>
       <w:tr>
-        <w:tblPrEx>
-          <w:tblCellMar>
-            <w:top w:w="0" w:type="dxa"/>
-            <w:bottom w:w="0" w:type="dxa"/>
-          </w:tblCellMar>
-        </w:tblPrEx>
         <w:trPr>
           <w:cantSplit/>
         </w:trPr>
@@ -2779,7 +2682,7 @@
                 <w:sz w:val="20"/>
                 <w:szCs w:val="20"/>
               </w:rPr>
-              <w:t>30</w:t>
+              <w:t>100</w:t>
             </w:r>
           </w:p>
         </w:tc>
@@ -2814,12 +2717,6 @@
         </w:tc>
       </w:tr>
       <w:tr>
-        <w:tblPrEx>
-          <w:tblCellMar>
-            <w:top w:w="0" w:type="dxa"/>
-            <w:bottom w:w="0" w:type="dxa"/>
-          </w:tblCellMar>
-        </w:tblPrEx>
         <w:trPr>
           <w:cantSplit/>
         </w:trPr>
@@ -2940,12 +2837,6 @@
         </w:tc>
       </w:tr>
       <w:tr>
-        <w:tblPrEx>
-          <w:tblCellMar>
-            <w:top w:w="0" w:type="dxa"/>
-            <w:bottom w:w="0" w:type="dxa"/>
-          </w:tblCellMar>
-        </w:tblPrEx>
         <w:trPr>
           <w:cantSplit/>
         </w:trPr>
@@ -3009,6 +2900,13 @@
                 <w:szCs w:val="20"/>
               </w:rPr>
             </w:pPr>
+            <w:r>
+              <w:rPr>
+                <w:sz w:val="20"/>
+                <w:szCs w:val="20"/>
+              </w:rPr>
+              <w:t>100</w:t>
+            </w:r>
           </w:p>
         </w:tc>
         <w:tc>
@@ -3042,12 +2940,6 @@
         </w:tc>
       </w:tr>
       <w:tr>
-        <w:tblPrEx>
-          <w:tblCellMar>
-            <w:top w:w="0" w:type="dxa"/>
-            <w:bottom w:w="0" w:type="dxa"/>
-          </w:tblCellMar>
-        </w:tblPrEx>
         <w:trPr>
           <w:cantSplit/>
           <w:trHeight w:val="470"/>
@@ -3068,12 +2960,6 @@
         </w:tc>
       </w:tr>
       <w:tr>
-        <w:tblPrEx>
-          <w:tblCellMar>
-            <w:top w:w="0" w:type="dxa"/>
-            <w:bottom w:w="0" w:type="dxa"/>
-          </w:tblCellMar>
-        </w:tblPrEx>
         <w:trPr>
           <w:cantSplit/>
         </w:trPr>
@@ -3240,12 +3126,6 @@
         </w:tc>
       </w:tr>
       <w:tr>
-        <w:tblPrEx>
-          <w:tblCellMar>
-            <w:top w:w="0" w:type="dxa"/>
-            <w:bottom w:w="0" w:type="dxa"/>
-          </w:tblCellMar>
-        </w:tblPrEx>
         <w:trPr>
           <w:cantSplit/>
         </w:trPr>
@@ -3317,6 +3197,22 @@
                 <w:szCs w:val="20"/>
               </w:rPr>
             </w:pPr>
+            <w:r>
+              <w:rPr>
+                <w:sz w:val="20"/>
+                <w:szCs w:val="20"/>
+              </w:rPr>
+              <w:t>3</w:t>
+            </w:r>
+            <w:bookmarkStart w:id="0" w:name="_GoBack"/>
+            <w:bookmarkEnd w:id="0"/>
+            <w:r>
+              <w:rPr>
+                <w:sz w:val="20"/>
+                <w:szCs w:val="20"/>
+              </w:rPr>
+              <w:t>0</w:t>
+            </w:r>
           </w:p>
         </w:tc>
         <w:tc>
@@ -3378,12 +3274,6 @@
         </w:tc>
       </w:tr>
       <w:tr>
-        <w:tblPrEx>
-          <w:tblCellMar>
-            <w:top w:w="0" w:type="dxa"/>
-            <w:bottom w:w="0" w:type="dxa"/>
-          </w:tblCellMar>
-        </w:tblPrEx>
         <w:trPr>
           <w:cantSplit/>
         </w:trPr>
@@ -3455,6 +3345,13 @@
                 <w:szCs w:val="20"/>
               </w:rPr>
             </w:pPr>
+            <w:r>
+              <w:rPr>
+                <w:sz w:val="20"/>
+                <w:szCs w:val="20"/>
+              </w:rPr>
+              <w:t>60</w:t>
+            </w:r>
           </w:p>
         </w:tc>
         <w:tc>
@@ -3516,12 +3413,6 @@
         </w:tc>
       </w:tr>
       <w:tr>
-        <w:tblPrEx>
-          <w:tblCellMar>
-            <w:top w:w="0" w:type="dxa"/>
-            <w:bottom w:w="0" w:type="dxa"/>
-          </w:tblCellMar>
-        </w:tblPrEx>
         <w:trPr>
           <w:cantSplit/>
         </w:trPr>
@@ -3593,6 +3484,13 @@
                 <w:szCs w:val="20"/>
               </w:rPr>
             </w:pPr>
+            <w:r>
+              <w:rPr>
+                <w:sz w:val="20"/>
+                <w:szCs w:val="20"/>
+              </w:rPr>
+              <w:t>60</w:t>
+            </w:r>
           </w:p>
         </w:tc>
         <w:tc>
@@ -3654,12 +3552,6 @@
         </w:tc>
       </w:tr>
       <w:tr>
-        <w:tblPrEx>
-          <w:tblCellMar>
-            <w:top w:w="0" w:type="dxa"/>
-            <w:bottom w:w="0" w:type="dxa"/>
-          </w:tblCellMar>
-        </w:tblPrEx>
         <w:trPr>
           <w:cantSplit/>
         </w:trPr>
@@ -3731,6 +3623,13 @@
                 <w:szCs w:val="20"/>
               </w:rPr>
             </w:pPr>
+            <w:r>
+              <w:rPr>
+                <w:sz w:val="20"/>
+                <w:szCs w:val="20"/>
+              </w:rPr>
+              <w:t>0</w:t>
+            </w:r>
           </w:p>
         </w:tc>
         <w:tc>
@@ -3792,12 +3691,6 @@
         </w:tc>
       </w:tr>
       <w:tr>
-        <w:tblPrEx>
-          <w:tblCellMar>
-            <w:top w:w="0" w:type="dxa"/>
-            <w:bottom w:w="0" w:type="dxa"/>
-          </w:tblCellMar>
-        </w:tblPrEx>
         <w:trPr>
           <w:cantSplit/>
         </w:trPr>
@@ -3869,6 +3762,13 @@
                 <w:szCs w:val="20"/>
               </w:rPr>
             </w:pPr>
+            <w:r>
+              <w:rPr>
+                <w:sz w:val="20"/>
+                <w:szCs w:val="20"/>
+              </w:rPr>
+              <w:t>10</w:t>
+            </w:r>
           </w:p>
         </w:tc>
         <w:tc>
@@ -3930,12 +3830,6 @@
         </w:tc>
       </w:tr>
       <w:tr>
-        <w:tblPrEx>
-          <w:tblCellMar>
-            <w:top w:w="0" w:type="dxa"/>
-            <w:bottom w:w="0" w:type="dxa"/>
-          </w:tblCellMar>
-        </w:tblPrEx>
         <w:trPr>
           <w:cantSplit/>
         </w:trPr>
@@ -3985,7 +3879,14 @@
                 <w:sz w:val="20"/>
                 <w:szCs w:val="20"/>
               </w:rPr>
-              <w:t>10</w:t>
+              <w:t>1</w:t>
+            </w:r>
+            <w:r>
+              <w:rPr>
+                <w:sz w:val="20"/>
+                <w:szCs w:val="20"/>
+              </w:rPr>
+              <w:t>0</w:t>
             </w:r>
           </w:p>
         </w:tc>
@@ -4016,6 +3917,20 @@
                 <w:szCs w:val="20"/>
               </w:rPr>
             </w:pPr>
+            <w:r>
+              <w:rPr>
+                <w:sz w:val="20"/>
+                <w:szCs w:val="20"/>
+              </w:rPr>
+              <w:t>1</w:t>
+            </w:r>
+            <w:r>
+              <w:rPr>
+                <w:sz w:val="20"/>
+                <w:szCs w:val="20"/>
+              </w:rPr>
+              <w:t>0</w:t>
+            </w:r>
           </w:p>
         </w:tc>
         <w:tc>
@@ -4077,12 +3992,6 @@
         </w:tc>
       </w:tr>
       <w:tr>
-        <w:tblPrEx>
-          <w:tblCellMar>
-            <w:top w:w="0" w:type="dxa"/>
-            <w:bottom w:w="0" w:type="dxa"/>
-          </w:tblCellMar>
-        </w:tblPrEx>
         <w:trPr>
           <w:cantSplit/>
         </w:trPr>
@@ -4161,6 +4070,20 @@
                 <w:szCs w:val="20"/>
               </w:rPr>
             </w:pPr>
+            <w:r>
+              <w:rPr>
+                <w:sz w:val="20"/>
+                <w:szCs w:val="20"/>
+              </w:rPr>
+              <w:t>28</w:t>
+            </w:r>
+            <w:r>
+              <w:rPr>
+                <w:sz w:val="20"/>
+                <w:szCs w:val="20"/>
+              </w:rPr>
+              <w:t>0</w:t>
+            </w:r>
           </w:p>
         </w:tc>
         <w:tc>
@@ -4222,12 +4145,6 @@
         </w:tc>
       </w:tr>
       <w:tr>
-        <w:tblPrEx>
-          <w:tblCellMar>
-            <w:top w:w="0" w:type="dxa"/>
-            <w:bottom w:w="0" w:type="dxa"/>
-          </w:tblCellMar>
-        </w:tblPrEx>
         <w:trPr>
           <w:cantSplit/>
           <w:trHeight w:val="470"/>
@@ -4249,12 +4166,6 @@
         </w:tc>
       </w:tr>
       <w:tr>
-        <w:tblPrEx>
-          <w:tblCellMar>
-            <w:top w:w="0" w:type="dxa"/>
-            <w:bottom w:w="0" w:type="dxa"/>
-          </w:tblCellMar>
-        </w:tblPrEx>
         <w:trPr>
           <w:cantSplit/>
         </w:trPr>
@@ -4413,12 +4324,6 @@
         </w:tc>
       </w:tr>
       <w:tr>
-        <w:tblPrEx>
-          <w:tblCellMar>
-            <w:top w:w="0" w:type="dxa"/>
-            <w:bottom w:w="0" w:type="dxa"/>
-          </w:tblCellMar>
-        </w:tblPrEx>
         <w:trPr>
           <w:cantSplit/>
         </w:trPr>
@@ -4481,6 +4386,13 @@
                 <w:szCs w:val="20"/>
               </w:rPr>
             </w:pPr>
+            <w:r>
+              <w:rPr>
+                <w:sz w:val="20"/>
+                <w:szCs w:val="20"/>
+              </w:rPr>
+              <w:t>0</w:t>
+            </w:r>
           </w:p>
         </w:tc>
         <w:tc>
@@ -4542,12 +4454,6 @@
         </w:tc>
       </w:tr>
       <w:tr>
-        <w:tblPrEx>
-          <w:tblCellMar>
-            <w:top w:w="0" w:type="dxa"/>
-            <w:bottom w:w="0" w:type="dxa"/>
-          </w:tblCellMar>
-        </w:tblPrEx>
         <w:trPr>
           <w:cantSplit/>
         </w:trPr>
@@ -4610,6 +4516,13 @@
                 <w:szCs w:val="20"/>
               </w:rPr>
             </w:pPr>
+            <w:r>
+              <w:rPr>
+                <w:sz w:val="20"/>
+                <w:szCs w:val="20"/>
+              </w:rPr>
+              <w:t>0</w:t>
+            </w:r>
           </w:p>
         </w:tc>
         <w:tc>
@@ -4671,12 +4584,6 @@
         </w:tc>
       </w:tr>
       <w:tr>
-        <w:tblPrEx>
-          <w:tblCellMar>
-            <w:top w:w="0" w:type="dxa"/>
-            <w:bottom w:w="0" w:type="dxa"/>
-          </w:tblCellMar>
-        </w:tblPrEx>
         <w:trPr>
           <w:cantSplit/>
         </w:trPr>
@@ -4739,6 +4646,13 @@
                 <w:szCs w:val="20"/>
               </w:rPr>
             </w:pPr>
+            <w:r>
+              <w:rPr>
+                <w:sz w:val="20"/>
+                <w:szCs w:val="20"/>
+              </w:rPr>
+              <w:t>5</w:t>
+            </w:r>
           </w:p>
         </w:tc>
         <w:tc>
@@ -4800,12 +4714,6 @@
         </w:tc>
       </w:tr>
       <w:tr>
-        <w:tblPrEx>
-          <w:tblCellMar>
-            <w:top w:w="0" w:type="dxa"/>
-            <w:bottom w:w="0" w:type="dxa"/>
-          </w:tblCellMar>
-        </w:tblPrEx>
         <w:trPr>
           <w:cantSplit/>
         </w:trPr>
@@ -4868,6 +4776,13 @@
                 <w:szCs w:val="20"/>
               </w:rPr>
             </w:pPr>
+            <w:r>
+              <w:rPr>
+                <w:sz w:val="20"/>
+                <w:szCs w:val="20"/>
+              </w:rPr>
+              <w:t>0</w:t>
+            </w:r>
           </w:p>
         </w:tc>
         <w:tc>
@@ -4929,12 +4844,6 @@
         </w:tc>
       </w:tr>
       <w:tr>
-        <w:tblPrEx>
-          <w:tblCellMar>
-            <w:top w:w="0" w:type="dxa"/>
-            <w:bottom w:w="0" w:type="dxa"/>
-          </w:tblCellMar>
-        </w:tblPrEx>
         <w:trPr>
           <w:cantSplit/>
         </w:trPr>
@@ -4997,6 +4906,13 @@
                 <w:szCs w:val="20"/>
               </w:rPr>
             </w:pPr>
+            <w:r>
+              <w:rPr>
+                <w:sz w:val="20"/>
+                <w:szCs w:val="20"/>
+              </w:rPr>
+              <w:t>0</w:t>
+            </w:r>
           </w:p>
         </w:tc>
         <w:tc>
@@ -5058,12 +4974,6 @@
         </w:tc>
       </w:tr>
       <w:tr>
-        <w:tblPrEx>
-          <w:tblCellMar>
-            <w:top w:w="0" w:type="dxa"/>
-            <w:bottom w:w="0" w:type="dxa"/>
-          </w:tblCellMar>
-        </w:tblPrEx>
         <w:trPr>
           <w:cantSplit/>
         </w:trPr>
@@ -5133,6 +5043,13 @@
                 <w:szCs w:val="20"/>
               </w:rPr>
             </w:pPr>
+            <w:r>
+              <w:rPr>
+                <w:sz w:val="20"/>
+                <w:szCs w:val="20"/>
+              </w:rPr>
+              <w:t>0</w:t>
+            </w:r>
           </w:p>
         </w:tc>
         <w:tc>
@@ -5194,12 +5111,6 @@
         </w:tc>
       </w:tr>
       <w:tr>
-        <w:tblPrEx>
-          <w:tblCellMar>
-            <w:top w:w="0" w:type="dxa"/>
-            <w:bottom w:w="0" w:type="dxa"/>
-          </w:tblCellMar>
-        </w:tblPrEx>
         <w:trPr>
           <w:cantSplit/>
           <w:trHeight w:val="470"/>
@@ -5221,12 +5132,6 @@
         </w:tc>
       </w:tr>
       <w:tr>
-        <w:tblPrEx>
-          <w:tblCellMar>
-            <w:top w:w="0" w:type="dxa"/>
-            <w:bottom w:w="0" w:type="dxa"/>
-          </w:tblCellMar>
-        </w:tblPrEx>
         <w:trPr>
           <w:cantSplit/>
         </w:trPr>
@@ -5385,12 +5290,6 @@
         </w:tc>
       </w:tr>
       <w:tr>
-        <w:tblPrEx>
-          <w:tblCellMar>
-            <w:top w:w="0" w:type="dxa"/>
-            <w:bottom w:w="0" w:type="dxa"/>
-          </w:tblCellMar>
-        </w:tblPrEx>
         <w:trPr>
           <w:cantSplit/>
         </w:trPr>
@@ -5453,6 +5352,13 @@
                 <w:szCs w:val="20"/>
               </w:rPr>
             </w:pPr>
+            <w:r>
+              <w:rPr>
+                <w:sz w:val="20"/>
+                <w:szCs w:val="20"/>
+              </w:rPr>
+              <w:t>0</w:t>
+            </w:r>
           </w:p>
         </w:tc>
         <w:tc>
@@ -5514,12 +5420,6 @@
         </w:tc>
       </w:tr>
       <w:tr>
-        <w:tblPrEx>
-          <w:tblCellMar>
-            <w:top w:w="0" w:type="dxa"/>
-            <w:bottom w:w="0" w:type="dxa"/>
-          </w:tblCellMar>
-        </w:tblPrEx>
         <w:trPr>
           <w:cantSplit/>
         </w:trPr>
@@ -5582,6 +5482,13 @@
                 <w:szCs w:val="20"/>
               </w:rPr>
             </w:pPr>
+            <w:r>
+              <w:rPr>
+                <w:sz w:val="20"/>
+                <w:szCs w:val="20"/>
+              </w:rPr>
+              <w:t>0</w:t>
+            </w:r>
           </w:p>
         </w:tc>
         <w:tc>
@@ -5643,12 +5550,6 @@
         </w:tc>
       </w:tr>
       <w:tr>
-        <w:tblPrEx>
-          <w:tblCellMar>
-            <w:top w:w="0" w:type="dxa"/>
-            <w:bottom w:w="0" w:type="dxa"/>
-          </w:tblCellMar>
-        </w:tblPrEx>
         <w:trPr>
           <w:cantSplit/>
         </w:trPr>
@@ -5711,6 +5612,13 @@
                 <w:szCs w:val="20"/>
               </w:rPr>
             </w:pPr>
+            <w:r>
+              <w:rPr>
+                <w:sz w:val="20"/>
+                <w:szCs w:val="20"/>
+              </w:rPr>
+              <w:t>5</w:t>
+            </w:r>
           </w:p>
         </w:tc>
         <w:tc>
@@ -5772,12 +5680,6 @@
         </w:tc>
       </w:tr>
       <w:tr>
-        <w:tblPrEx>
-          <w:tblCellMar>
-            <w:top w:w="0" w:type="dxa"/>
-            <w:bottom w:w="0" w:type="dxa"/>
-          </w:tblCellMar>
-        </w:tblPrEx>
         <w:trPr>
           <w:cantSplit/>
         </w:trPr>
@@ -5840,6 +5742,13 @@
                 <w:szCs w:val="20"/>
               </w:rPr>
             </w:pPr>
+            <w:r>
+              <w:rPr>
+                <w:sz w:val="20"/>
+                <w:szCs w:val="20"/>
+              </w:rPr>
+              <w:t>0</w:t>
+            </w:r>
           </w:p>
         </w:tc>
         <w:tc>
@@ -5901,12 +5810,6 @@
         </w:tc>
       </w:tr>
       <w:tr>
-        <w:tblPrEx>
-          <w:tblCellMar>
-            <w:top w:w="0" w:type="dxa"/>
-            <w:bottom w:w="0" w:type="dxa"/>
-          </w:tblCellMar>
-        </w:tblPrEx>
         <w:trPr>
           <w:cantSplit/>
         </w:trPr>
@@ -5969,6 +5872,13 @@
                 <w:szCs w:val="20"/>
               </w:rPr>
             </w:pPr>
+            <w:r>
+              <w:rPr>
+                <w:sz w:val="20"/>
+                <w:szCs w:val="20"/>
+              </w:rPr>
+              <w:t>0</w:t>
+            </w:r>
           </w:p>
         </w:tc>
         <w:tc>
@@ -6030,12 +5940,6 @@
         </w:tc>
       </w:tr>
       <w:tr>
-        <w:tblPrEx>
-          <w:tblCellMar>
-            <w:top w:w="0" w:type="dxa"/>
-            <w:bottom w:w="0" w:type="dxa"/>
-          </w:tblCellMar>
-        </w:tblPrEx>
         <w:trPr>
           <w:cantSplit/>
         </w:trPr>
@@ -6167,12 +6071,6 @@
         </w:tc>
       </w:tr>
       <w:tr>
-        <w:tblPrEx>
-          <w:tblCellMar>
-            <w:top w:w="0" w:type="dxa"/>
-            <w:bottom w:w="0" w:type="dxa"/>
-          </w:tblCellMar>
-        </w:tblPrEx>
         <w:trPr>
           <w:cantSplit/>
         </w:trPr>
@@ -6955,17 +6853,7 @@
           <w:sz w:val="22"/>
           <w:szCs w:val="22"/>
         </w:rPr>
-        <w:t>. T</w:t>
-      </w:r>
-      <w:bookmarkStart w:id="0" w:name="_GoBack"/>
-      <w:bookmarkEnd w:id="0"/>
-      <w:r>
-        <w:rPr>
-          <w:rFonts w:ascii="TimesNewRomanPSMT" w:hAnsi="TimesNewRomanPSMT" w:cs="TimesNewRomanPSMT"/>
-          <w:sz w:val="22"/>
-          <w:szCs w:val="22"/>
-        </w:rPr>
-        <w:t>he total LOC is the total size of a program, regardless of the source of the code.</w:t>
+        <w:t>. The total LOC is the total size of a program, regardless of the source of the code.</w:t>
       </w:r>
     </w:p>
     <w:sectPr>
@@ -7394,13 +7282,57 @@
     <w:lsdException w:name="HTML Sample" w:semiHidden="1" w:unhideWhenUsed="1"/>
     <w:lsdException w:name="HTML Typewriter" w:semiHidden="1" w:unhideWhenUsed="1"/>
     <w:lsdException w:name="HTML Variable" w:semiHidden="1" w:unhideWhenUsed="1"/>
+    <w:lsdException w:name="Normal Table" w:semiHidden="1" w:unhideWhenUsed="1"/>
     <w:lsdException w:name="annotation subject" w:semiHidden="1" w:unhideWhenUsed="1"/>
     <w:lsdException w:name="No List" w:semiHidden="1" w:unhideWhenUsed="1"/>
     <w:lsdException w:name="Outline List 1" w:semiHidden="1" w:unhideWhenUsed="1"/>
     <w:lsdException w:name="Outline List 2" w:semiHidden="1" w:unhideWhenUsed="1"/>
     <w:lsdException w:name="Outline List 3" w:semiHidden="1" w:unhideWhenUsed="1"/>
+    <w:lsdException w:name="Table Simple 1" w:semiHidden="1" w:unhideWhenUsed="1"/>
+    <w:lsdException w:name="Table Simple 2" w:semiHidden="1" w:unhideWhenUsed="1"/>
+    <w:lsdException w:name="Table Simple 3" w:semiHidden="1" w:unhideWhenUsed="1"/>
+    <w:lsdException w:name="Table Classic 1" w:semiHidden="1" w:unhideWhenUsed="1"/>
+    <w:lsdException w:name="Table Classic 2" w:semiHidden="1" w:unhideWhenUsed="1"/>
+    <w:lsdException w:name="Table Classic 3" w:semiHidden="1" w:unhideWhenUsed="1"/>
+    <w:lsdException w:name="Table Classic 4" w:semiHidden="1" w:unhideWhenUsed="1"/>
+    <w:lsdException w:name="Table Colorful 1" w:semiHidden="1" w:unhideWhenUsed="1"/>
+    <w:lsdException w:name="Table Colorful 2" w:semiHidden="1" w:unhideWhenUsed="1"/>
+    <w:lsdException w:name="Table Colorful 3" w:semiHidden="1" w:unhideWhenUsed="1"/>
+    <w:lsdException w:name="Table Columns 1" w:semiHidden="1" w:unhideWhenUsed="1"/>
+    <w:lsdException w:name="Table Columns 2" w:semiHidden="1" w:unhideWhenUsed="1"/>
+    <w:lsdException w:name="Table Columns 3" w:semiHidden="1" w:unhideWhenUsed="1"/>
+    <w:lsdException w:name="Table Columns 4" w:semiHidden="1" w:unhideWhenUsed="1"/>
+    <w:lsdException w:name="Table Columns 5" w:semiHidden="1" w:unhideWhenUsed="1"/>
+    <w:lsdException w:name="Table Grid 1" w:semiHidden="1" w:unhideWhenUsed="1"/>
+    <w:lsdException w:name="Table Grid 2" w:semiHidden="1" w:unhideWhenUsed="1"/>
+    <w:lsdException w:name="Table Grid 3" w:semiHidden="1" w:unhideWhenUsed="1"/>
+    <w:lsdException w:name="Table Grid 4" w:semiHidden="1" w:unhideWhenUsed="1"/>
+    <w:lsdException w:name="Table Grid 5" w:semiHidden="1" w:unhideWhenUsed="1"/>
+    <w:lsdException w:name="Table Grid 6" w:semiHidden="1" w:unhideWhenUsed="1"/>
+    <w:lsdException w:name="Table Grid 7" w:semiHidden="1" w:unhideWhenUsed="1"/>
+    <w:lsdException w:name="Table Grid 8" w:semiHidden="1" w:unhideWhenUsed="1"/>
+    <w:lsdException w:name="Table List 1" w:semiHidden="1" w:unhideWhenUsed="1"/>
+    <w:lsdException w:name="Table List 2" w:semiHidden="1" w:unhideWhenUsed="1"/>
+    <w:lsdException w:name="Table List 3" w:semiHidden="1" w:unhideWhenUsed="1"/>
+    <w:lsdException w:name="Table List 4" w:semiHidden="1" w:unhideWhenUsed="1"/>
+    <w:lsdException w:name="Table List 5" w:semiHidden="1" w:unhideWhenUsed="1"/>
+    <w:lsdException w:name="Table List 6" w:semiHidden="1" w:unhideWhenUsed="1"/>
+    <w:lsdException w:name="Table List 7" w:semiHidden="1" w:unhideWhenUsed="1"/>
+    <w:lsdException w:name="Table List 8" w:semiHidden="1" w:unhideWhenUsed="1"/>
+    <w:lsdException w:name="Table 3D effects 1" w:semiHidden="1" w:unhideWhenUsed="1"/>
+    <w:lsdException w:name="Table 3D effects 2" w:semiHidden="1" w:unhideWhenUsed="1"/>
+    <w:lsdException w:name="Table 3D effects 3" w:semiHidden="1" w:unhideWhenUsed="1"/>
+    <w:lsdException w:name="Table Contemporary" w:semiHidden="1" w:unhideWhenUsed="1"/>
+    <w:lsdException w:name="Table Elegant" w:semiHidden="1" w:unhideWhenUsed="1"/>
+    <w:lsdException w:name="Table Professional" w:semiHidden="1" w:unhideWhenUsed="1"/>
+    <w:lsdException w:name="Table Subtle 1" w:semiHidden="1" w:unhideWhenUsed="1"/>
+    <w:lsdException w:name="Table Subtle 2" w:semiHidden="1" w:unhideWhenUsed="1"/>
+    <w:lsdException w:name="Table Web 1" w:semiHidden="1" w:unhideWhenUsed="1"/>
+    <w:lsdException w:name="Table Web 2" w:semiHidden="1" w:unhideWhenUsed="1"/>
+    <w:lsdException w:name="Table Web 3" w:semiHidden="1" w:unhideWhenUsed="1"/>
     <w:lsdException w:name="Balloon Text" w:semiHidden="1" w:unhideWhenUsed="1"/>
     <w:lsdException w:name="Table Grid" w:uiPriority="39"/>
+    <w:lsdException w:name="Table Theme" w:semiHidden="1" w:unhideWhenUsed="1"/>
     <w:lsdException w:name="Placeholder Text" w:semiHidden="1"/>
     <w:lsdException w:name="No Spacing" w:uiPriority="1" w:qFormat="1"/>
     <w:lsdException w:name="Light Shading" w:uiPriority="60"/>
@@ -7635,8 +7567,9 @@
   </w:style>
   <w:style w:type="character" w:default="1" w:styleId="DefaultParagraphFont">
     <w:name w:val="Default Paragraph Font"/>
-    <w:uiPriority w:val="99"/>
+    <w:uiPriority w:val="1"/>
     <w:semiHidden/>
+    <w:unhideWhenUsed/>
   </w:style>
   <w:style w:type="table" w:default="1" w:styleId="TableNormal">
     <w:name w:val="Normal Table"/>

</xml_diff>